<commit_message>
choice 8 better handling
</commit_message>
<xml_diff>
--- a/claims/demo_bh6f3uvwbnij27y3clvef8kkw711b9yw.docx
+++ b/claims/demo_bh6f3uvwbnij27y3clvef8kkw711b9yw.docx
@@ -2,248 +2,6 @@
 <file path=word/document.xml><?xml version="1.0" encoding="utf-8"?>
 <w:document xmlns:wpc="http://schemas.microsoft.com/office/word/2010/wordprocessingCanvas" xmlns:mo="http://schemas.microsoft.com/office/mac/office/2008/main" xmlns:mc="http://schemas.openxmlformats.org/markup-compatibility/2006" xmlns:mv="urn:schemas-microsoft-com:mac:vml" xmlns:o="urn:schemas-microsoft-com:office:office" xmlns:r="http://schemas.openxmlformats.org/officeDocument/2006/relationships" xmlns:m="http://schemas.openxmlformats.org/officeDocument/2006/math" xmlns:v="urn:schemas-microsoft-com:vml" xmlns:wp14="http://schemas.microsoft.com/office/word/2010/wordprocessingDrawing" xmlns:wp="http://schemas.openxmlformats.org/drawingml/2006/wordprocessingDrawing" xmlns:w10="urn:schemas-microsoft-com:office:word" xmlns:w="http://schemas.openxmlformats.org/wordprocessingml/2006/main" xmlns:w14="http://schemas.microsoft.com/office/word/2010/wordml" xmlns:wpg="http://schemas.microsoft.com/office/word/2010/wordprocessingGroup" xmlns:wpi="http://schemas.microsoft.com/office/word/2010/wordprocessingInk" xmlns:wne="http://schemas.microsoft.com/office/word/2006/wordml" xmlns:wps="http://schemas.microsoft.com/office/word/2010/wordprocessingShape" mc:Ignorable="w14 wp14">
   <w:body>
-    <w:p>
-      <w:pPr>
-        <w:jc w:val="right"/>
-      </w:pPr>
-      <w:r>
-        <w:rPr>
-          <w:b/>
-        </w:rPr>
-        <w:t>В___________________</w:t>
-      </w:r>
-    </w:p>
-    <w:p>
-      <w:pPr>
-        <w:jc w:val="right"/>
-      </w:pPr>
-      <w:r>
-        <w:rPr>
-          <w:b/>
-        </w:rPr>
-        <w:t>Адрес:_____________________</w:t>
-      </w:r>
-    </w:p>
-    <w:p>
-      <w:pPr>
-        <w:jc w:val="right"/>
-      </w:pPr>
-      <w:r>
-        <w:rPr>
-          <w:b/>
-        </w:rPr>
-        <w:t xml:space="preserve">Мировому судье судебного участка № ____</w:t>
-      </w:r>
-    </w:p>
-    <w:p>
-      <w:pPr>
-        <w:jc w:val="right"/>
-      </w:pPr>
-      <w:r>
-        <w:rPr>
-          <w:b/>
-        </w:rPr>
-        <w:t>Истец:</w:t>
-      </w:r>
-      <w:r>
-        <w:t>_______</w:t>
-      </w:r>
-    </w:p>
-    <w:p>
-      <w:pPr>
-        <w:jc w:val="right"/>
-      </w:pPr>
-      <w:r>
-        <w:t>Адрес: ______</w:t>
-      </w:r>
-    </w:p>
-    <w:p>
-      <w:pPr>
-        <w:jc w:val="right"/>
-      </w:pPr>
-      <w:r>
-        <w:t>ИНН: ______</w:t>
-      </w:r>
-    </w:p>
-    <w:p/>
-    <w:p>
-      <w:pPr>
-        <w:jc w:val="right"/>
-      </w:pPr>
-      <w:r>
-        <w:rPr>
-          <w:b/>
-        </w:rPr>
-        <w:t>Ответчик:</w:t>
-      </w:r>
-      <w:r>
-        <w:t>_______</w:t>
-      </w:r>
-    </w:p>
-    <w:p>
-      <w:pPr>
-        <w:jc w:val="right"/>
-      </w:pPr>
-      <w:r>
-        <w:t>Адрес: ______</w:t>
-      </w:r>
-    </w:p>
-    <w:p>
-      <w:pPr>
-        <w:jc w:val="right"/>
-      </w:pPr>
-      <w:r>
-        <w:t>ИНН: ______</w:t>
-      </w:r>
-    </w:p>
-    <w:p/>
-    <w:p>
-      <w:pPr>
-        <w:jc w:val="right"/>
-      </w:pPr>
-      <w:r>
-        <w:rPr>
-          <w:b/>
-        </w:rPr>
-        <w:t xml:space="preserve">Цена иска: ______</w:t>
-      </w:r>
-    </w:p>
-    <w:p>
-      <w:pPr>
-        <w:jc w:val="right"/>
-      </w:pPr>
-      <w:r>
-        <w:rPr>
-          <w:b/>
-        </w:rPr>
-        <w:t xml:space="preserve">Государственная пошлина: </w:t>
-      </w:r>
-      <w:r>
-        <w:t xml:space="preserve">________</w:t>
-      </w:r>
-    </w:p>
-    <w:p>
-      <w:pPr>
-        <w:jc w:val="center"/>
-      </w:pPr>
-      <w:r>
-        <w:rPr>
-          <w:b/>
-        </w:rPr>
-        <w:t>Исковое заявление</w:t>
-      </w:r>
-    </w:p>
-    <w:p>
-      <w:pPr>
-        <w:jc w:val="center"/>
-      </w:pPr>
-      <w:r>
-        <w:rPr>
-          <w:i/>
-        </w:rPr>
-        <w:t>о  взыскании денежных средств</w:t>
-      </w:r>
-    </w:p>
-    <w:p/>
-    <w:p>
-      <w:pPr>
-        <w:jc w:val="center"/>
-      </w:pPr>
-      <w:r>
-        <w:t>ПРОШУ:</w:t>
-      </w:r>
-    </w:p>
-    <w:p>
-      <w:r>
-        <w:t>1. Взыскать с Ответчика в пользу Истца денежные средства ______ (основание требования о взыскании) в размере ______ (______) руб.</w:t>
-      </w:r>
-    </w:p>
-    <w:p>
-      <w:r>
-        <w:t>2. Взыскать с Ответчика в пользу Истца проценты за пользование чужими денежными средствами в размере ________ (_______) руб.</w:t>
-      </w:r>
-    </w:p>
-    <w:p>
-      <w:r>
-        <w:rPr>
-          <w:b/>
-        </w:rPr>
-        <w:t>Приложение:</w:t>
-      </w:r>
-    </w:p>
-    <w:p>
-      <w:pPr>
-        <w:pStyle w:val="ListNumber"/>
-      </w:pPr>
-      <w:r>
-        <w:t>Платежное поручение №___ от «__»______ ____ г., подтверждающее уплату государственной пошлины.</w:t>
-      </w:r>
-    </w:p>
-    <w:p>
-      <w:pPr>
-        <w:pStyle w:val="ListNumber"/>
-      </w:pPr>
-      <w:r>
-        <w:t>Копия уведомления о вручении или иные документы, подтверждающие направление другим лицам, участвующим в деле, копий искового заявления и приложенных к нему документов, которые у других лиц, участвующих в деле, отсутствуют;</w:t>
-      </w:r>
-    </w:p>
-    <w:p>
-      <w:pPr>
-        <w:pStyle w:val="ListNumber"/>
-      </w:pPr>
-      <w:r>
-        <w:t>Иные документы, на которых Истец обосновывает свои требования;</w:t>
-      </w:r>
-    </w:p>
-    <w:p>
-      <w:pPr>
-        <w:pStyle w:val="ListNumber"/>
-      </w:pPr>
-      <w:r>
-        <w:t xml:space="preserve"> Расчет взыскиваемой суммы за период с «__»____ ____г. по «__»____ ___г.</w:t>
-      </w:r>
-    </w:p>
-    <w:p>
-      <w:r>
-        <w:t>Копия договора от __________.</w:t>
-      </w:r>
-    </w:p>
-    <w:p>
-      <w:pPr>
-        <w:pStyle w:val="ListNumber"/>
-      </w:pPr>
-      <w:r>
-        <w:t xml:space="preserve"> Расчет взыскиваемой суммы за период с «__»____ ____г. по «__»____ ___г.</w:t>
-      </w:r>
-    </w:p>
-    <w:p>
-      <w:pPr>
-        <w:pStyle w:val="ListNumber"/>
-      </w:pPr>
-      <w:r>
-        <w:t xml:space="preserve">Копия претензии от ________</w:t>
-      </w:r>
-    </w:p>
-    <w:p>
-      <w:pPr>
-        <w:pStyle w:val="ListNumber"/>
-      </w:pPr>
-      <w:r>
-        <w:t xml:space="preserve">Копия документа, подтверждающие совершение стороной (сторонами) действий, направленных на примирение, если такие действия предпринимались и соответствующие документы имеются</w:t>
-      </w:r>
-    </w:p>
-    <w:p>
-      <w:r>
-        <w:t xml:space="preserve">« » ________ _____г. </w:t>
-        <w:tab/>
-        <w:tab/>
-        <w:tab/>
-        <w:tab/>
-        <w:tab/>
-        <w:tab/>
-        <w:t>_____________ (________________)</w:t>
-      </w:r>
-    </w:p>
     <w:sectPr>
       <w:pgSz w:w="12240" w:h="15840"/>
       <w:pgMar w:top="1440" w:right="1800" w:bottom="1440" w:left="1800" w:header="720" w:footer="720" w:gutter="0"/>

</xml_diff>

<commit_message>
autorefresh and better hints
</commit_message>
<xml_diff>
--- a/claims/demo_bh6f3uvwbnij27y3clvef8kkw711b9yw.docx
+++ b/claims/demo_bh6f3uvwbnij27y3clvef8kkw711b9yw.docx
@@ -10,7 +10,7 @@
         <w:rPr>
           <w:b/>
         </w:rPr>
-        <w:t>В___________________</w:t>
+        <w:t xml:space="preserve">Мировому судье судебного участка № ____</w:t>
       </w:r>
     </w:p>
     <w:p>
@@ -22,17 +22,6 @@
           <w:b/>
         </w:rPr>
         <w:t>Адрес:_____________________</w:t>
-      </w:r>
-    </w:p>
-    <w:p>
-      <w:pPr>
-        <w:jc w:val="right"/>
-      </w:pPr>
-      <w:r>
-        <w:rPr>
-          <w:b/>
-        </w:rPr>
-        <w:t xml:space="preserve">Мировому судье судебного участка № ____</w:t>
       </w:r>
     </w:p>
     <w:p>

</xml_diff>